<commit_message>
Archivo 2.txt en branch
</commit_message>
<xml_diff>
--- a/Pantallas02.docx
+++ b/Pantallas02.docx
@@ -262,19 +262,288 @@
     <w:p>
       <w:pPr>
         <w:pStyle w:val="Sinespaciado"/>
+        <w:rPr>
+          <w:lang w:val="en-US"/>
+        </w:rPr>
       </w:pPr>
       <w:proofErr w:type="gramStart"/>
       <w:r>
+        <w:rPr>
+          <w:lang w:val="en-US"/>
+        </w:rPr>
         <w:t>touch</w:t>
       </w:r>
       <w:proofErr w:type="gramEnd"/>
       <w:r>
+        <w:rPr>
+          <w:lang w:val="en-US"/>
+        </w:rPr>
         <w:t xml:space="preserve"> 2.txt</w:t>
       </w:r>
     </w:p>
     <w:p>
       <w:pPr>
         <w:pStyle w:val="Sinespaciado"/>
+        <w:rPr>
+          <w:lang w:val="en-US"/>
+        </w:rPr>
+      </w:pPr>
+    </w:p>
+    <w:p>
+      <w:pPr>
+        <w:pStyle w:val="Sinespaciado"/>
+        <w:rPr>
+          <w:rFonts w:ascii="LiberationSans-BoldItalic" w:hAnsi="LiberationSans-BoldItalic" w:cs="LiberationSans-BoldItalic"/>
+          <w:b/>
+          <w:bCs/>
+          <w:i/>
+          <w:iCs/>
+          <w:sz w:val="28"/>
+          <w:szCs w:val="28"/>
+          <w:lang w:val="en-US"/>
+        </w:rPr>
+      </w:pPr>
+      <w:proofErr w:type="spellStart"/>
+      <w:r>
+        <w:rPr>
+          <w:rFonts w:ascii="LiberationSans-BoldItalic" w:hAnsi="LiberationSans-BoldItalic" w:cs="LiberationSans-BoldItalic"/>
+          <w:b/>
+          <w:bCs/>
+          <w:i/>
+          <w:iCs/>
+          <w:sz w:val="28"/>
+          <w:szCs w:val="28"/>
+          <w:lang w:val="en-US"/>
+        </w:rPr>
+        <w:t>Crear</w:t>
+      </w:r>
+      <w:proofErr w:type="spellEnd"/>
+      <w:r>
+        <w:rPr>
+          <w:rFonts w:ascii="LiberationSans-BoldItalic" w:hAnsi="LiberationSans-BoldItalic" w:cs="LiberationSans-BoldItalic"/>
+          <w:b/>
+          <w:bCs/>
+          <w:i/>
+          <w:iCs/>
+          <w:sz w:val="28"/>
+          <w:szCs w:val="28"/>
+          <w:lang w:val="en-US"/>
+        </w:rPr>
+        <w:t xml:space="preserve"> </w:t>
+      </w:r>
+      <w:proofErr w:type="spellStart"/>
+      <w:proofErr w:type="gramStart"/>
+      <w:r>
+        <w:rPr>
+          <w:rFonts w:ascii="LiberationSans-BoldItalic" w:hAnsi="LiberationSans-BoldItalic" w:cs="LiberationSans-BoldItalic"/>
+          <w:b/>
+          <w:bCs/>
+          <w:i/>
+          <w:iCs/>
+          <w:sz w:val="28"/>
+          <w:szCs w:val="28"/>
+          <w:lang w:val="en-US"/>
+        </w:rPr>
+        <w:t>rama</w:t>
+      </w:r>
+      <w:proofErr w:type="spellEnd"/>
+      <w:proofErr w:type="gramEnd"/>
+      <w:r>
+        <w:rPr>
+          <w:rFonts w:ascii="LiberationSans-BoldItalic" w:hAnsi="LiberationSans-BoldItalic" w:cs="LiberationSans-BoldItalic"/>
+          <w:b/>
+          <w:bCs/>
+          <w:i/>
+          <w:iCs/>
+          <w:sz w:val="28"/>
+          <w:szCs w:val="28"/>
+          <w:lang w:val="en-US"/>
+        </w:rPr>
+        <w:t xml:space="preserve"> </w:t>
+      </w:r>
+      <w:proofErr w:type="spellStart"/>
+      <w:r>
+        <w:rPr>
+          <w:rFonts w:ascii="LiberationSans-BoldItalic" w:hAnsi="LiberationSans-BoldItalic" w:cs="LiberationSans-BoldItalic"/>
+          <w:b/>
+          <w:bCs/>
+          <w:i/>
+          <w:iCs/>
+          <w:sz w:val="28"/>
+          <w:szCs w:val="28"/>
+          <w:lang w:val="en-US"/>
+        </w:rPr>
+        <w:t>remota</w:t>
+      </w:r>
+      <w:proofErr w:type="spellEnd"/>
+      <w:r>
+        <w:rPr>
+          <w:rFonts w:ascii="LiberationSans-BoldItalic" w:hAnsi="LiberationSans-BoldItalic" w:cs="LiberationSans-BoldItalic"/>
+          <w:b/>
+          <w:bCs/>
+          <w:i/>
+          <w:iCs/>
+          <w:sz w:val="28"/>
+          <w:szCs w:val="28"/>
+          <w:lang w:val="en-US"/>
+        </w:rPr>
+        <w:t xml:space="preserve"> v0.2</w:t>
+      </w:r>
+    </w:p>
+    <w:p>
+      <w:pPr>
+        <w:autoSpaceDE w:val="0"/>
+        <w:autoSpaceDN w:val="0"/>
+        <w:adjustRightInd w:val="0"/>
+        <w:spacing w:after="0" w:line="240" w:lineRule="auto"/>
+        <w:rPr>
+          <w:rFonts w:ascii="Lucida Console" w:hAnsi="Lucida Console" w:cs="Lucida Console"/>
+          <w:sz w:val="18"/>
+          <w:szCs w:val="18"/>
+          <w:lang w:val="en-US"/>
+        </w:rPr>
+      </w:pPr>
+      <w:proofErr w:type="spellStart"/>
+      <w:proofErr w:type="gramStart"/>
+      <w:r>
+        <w:rPr>
+          <w:rFonts w:ascii="Lucida Console" w:hAnsi="Lucida Console" w:cs="Lucida Console"/>
+          <w:sz w:val="18"/>
+          <w:szCs w:val="18"/>
+          <w:lang w:val="en-US"/>
+        </w:rPr>
+        <w:t>git</w:t>
+      </w:r>
+      <w:proofErr w:type="spellEnd"/>
+      <w:proofErr w:type="gramEnd"/>
+      <w:r>
+        <w:rPr>
+          <w:rFonts w:ascii="Lucida Console" w:hAnsi="Lucida Console" w:cs="Lucida Console"/>
+          <w:sz w:val="18"/>
+          <w:szCs w:val="18"/>
+          <w:lang w:val="en-US"/>
+        </w:rPr>
+        <w:t xml:space="preserve"> add -A</w:t>
+      </w:r>
+    </w:p>
+    <w:p>
+      <w:pPr>
+        <w:autoSpaceDE w:val="0"/>
+        <w:autoSpaceDN w:val="0"/>
+        <w:adjustRightInd w:val="0"/>
+        <w:spacing w:after="0" w:line="240" w:lineRule="auto"/>
+        <w:rPr>
+          <w:rFonts w:ascii="Lucida Console" w:hAnsi="Lucida Console" w:cs="Lucida Console"/>
+          <w:sz w:val="18"/>
+          <w:szCs w:val="18"/>
+          <w:lang w:val="en-US"/>
+        </w:rPr>
+      </w:pPr>
+      <w:proofErr w:type="spellStart"/>
+      <w:proofErr w:type="gramStart"/>
+      <w:r>
+        <w:rPr>
+          <w:rFonts w:ascii="Lucida Console" w:hAnsi="Lucida Console" w:cs="Lucida Console"/>
+          <w:sz w:val="18"/>
+          <w:szCs w:val="18"/>
+          <w:lang w:val="en-US"/>
+        </w:rPr>
+        <w:t>git</w:t>
+      </w:r>
+      <w:proofErr w:type="spellEnd"/>
+      <w:proofErr w:type="gramEnd"/>
+      <w:r>
+        <w:rPr>
+          <w:rFonts w:ascii="Lucida Console" w:hAnsi="Lucida Console" w:cs="Lucida Console"/>
+          <w:sz w:val="18"/>
+          <w:szCs w:val="18"/>
+          <w:lang w:val="en-US"/>
+        </w:rPr>
+        <w:t xml:space="preserve"> commit -m "</w:t>
+      </w:r>
+      <w:proofErr w:type="spellStart"/>
+      <w:r>
+        <w:rPr>
+          <w:rFonts w:ascii="Lucida Console" w:hAnsi="Lucida Console" w:cs="Lucida Console"/>
+          <w:sz w:val="18"/>
+          <w:szCs w:val="18"/>
+          <w:lang w:val="en-US"/>
+        </w:rPr>
+        <w:t>Archivo</w:t>
+      </w:r>
+      <w:proofErr w:type="spellEnd"/>
+      <w:r>
+        <w:rPr>
+          <w:rFonts w:ascii="Lucida Console" w:hAnsi="Lucida Console" w:cs="Lucida Console"/>
+          <w:sz w:val="18"/>
+          <w:szCs w:val="18"/>
+          <w:lang w:val="en-US"/>
+        </w:rPr>
+        <w:t xml:space="preserve"> 2.txt en branch"</w:t>
+      </w:r>
+    </w:p>
+    <w:p>
+      <w:pPr>
+        <w:autoSpaceDE w:val="0"/>
+        <w:autoSpaceDN w:val="0"/>
+        <w:adjustRightInd w:val="0"/>
+        <w:spacing w:after="0" w:line="240" w:lineRule="auto"/>
+        <w:rPr>
+          <w:rFonts w:ascii="Lucida Console" w:hAnsi="Lucida Console" w:cs="Lucida Console"/>
+          <w:sz w:val="18"/>
+          <w:szCs w:val="18"/>
+          <w:lang w:val="en-US"/>
+        </w:rPr>
+      </w:pPr>
+      <w:proofErr w:type="spellStart"/>
+      <w:proofErr w:type="gramStart"/>
+      <w:r>
+        <w:rPr>
+          <w:rFonts w:ascii="Lucida Console" w:hAnsi="Lucida Console" w:cs="Lucida Console"/>
+          <w:sz w:val="18"/>
+          <w:szCs w:val="18"/>
+          <w:lang w:val="en-US"/>
+        </w:rPr>
+        <w:t>git</w:t>
+      </w:r>
+      <w:proofErr w:type="spellEnd"/>
+      <w:proofErr w:type="gramEnd"/>
+      <w:r>
+        <w:rPr>
+          <w:rFonts w:ascii="Lucida Console" w:hAnsi="Lucida Console" w:cs="Lucida Console"/>
+          <w:sz w:val="18"/>
+          <w:szCs w:val="18"/>
+          <w:lang w:val="en-US"/>
+        </w:rPr>
+        <w:t xml:space="preserve"> push </w:t>
+      </w:r>
+      <w:proofErr w:type="spellStart"/>
+      <w:r>
+        <w:rPr>
+          <w:rFonts w:ascii="Lucida Console" w:hAnsi="Lucida Console" w:cs="Lucida Console"/>
+          <w:sz w:val="18"/>
+          <w:szCs w:val="18"/>
+          <w:lang w:val="en-US"/>
+        </w:rPr>
+        <w:t>git@github.com:giovamata</w:t>
+      </w:r>
+      <w:proofErr w:type="spellEnd"/>
+      <w:r>
+        <w:rPr>
+          <w:rFonts w:ascii="Lucida Console" w:hAnsi="Lucida Console" w:cs="Lucida Console"/>
+          <w:sz w:val="18"/>
+          <w:szCs w:val="18"/>
+          <w:lang w:val="en-US"/>
+        </w:rPr>
+        <w:t>/campusciff.git</w:t>
+      </w:r>
+    </w:p>
+    <w:p>
+      <w:pPr>
+        <w:pStyle w:val="Sinespaciado"/>
+        <w:rPr>
+          <w:lang w:val="en-US"/>
+        </w:rPr>
       </w:pPr>
     </w:p>
     <w:p>

</xml_diff>

<commit_message>
Editanto Archivo 1.txt con HOLA
</commit_message>
<xml_diff>
--- a/Pantallas02.docx
+++ b/Pantallas02.docx
@@ -10,15 +10,13 @@
           <w:b/>
           <w:sz w:val="28"/>
           <w:szCs w:val="28"/>
-          <w:lang w:val="en-US"/>
-        </w:rPr>
-      </w:pPr>
-      <w:r>
-        <w:rPr>
-          <w:b/>
-          <w:sz w:val="28"/>
-          <w:szCs w:val="28"/>
-          <w:lang w:val="en-US"/>
+        </w:rPr>
+      </w:pPr>
+      <w:r>
+        <w:rPr>
+          <w:b/>
+          <w:sz w:val="28"/>
+          <w:szCs w:val="28"/>
         </w:rPr>
         <w:t>EJERCICIO 2</w:t>
       </w:r>
@@ -165,229 +163,111 @@
     <w:p>
       <w:pPr>
         <w:pStyle w:val="Sinespaciado"/>
+        <w:rPr>
+          <w:lang w:val="en-US"/>
+        </w:rPr>
       </w:pPr>
       <w:proofErr w:type="spellStart"/>
       <w:proofErr w:type="gramStart"/>
       <w:r>
+        <w:rPr>
+          <w:lang w:val="en-US"/>
+        </w:rPr>
         <w:t>git</w:t>
       </w:r>
       <w:proofErr w:type="spellEnd"/>
       <w:proofErr w:type="gramEnd"/>
       <w:r>
-        <w:t xml:space="preserve"> </w:t>
-      </w:r>
-      <w:proofErr w:type="spellStart"/>
-      <w:r>
-        <w:t>branch</w:t>
-      </w:r>
-      <w:proofErr w:type="spellEnd"/>
-      <w:r>
-        <w:t xml:space="preserve"> v0.2</w:t>
-      </w:r>
-    </w:p>
-    <w:p>
-      <w:pPr>
-        <w:pStyle w:val="Sinespaciado"/>
+        <w:rPr>
+          <w:lang w:val="en-US"/>
+        </w:rPr>
+        <w:t xml:space="preserve"> branch v0.2</w:t>
+      </w:r>
+    </w:p>
+    <w:p>
+      <w:pPr>
+        <w:pStyle w:val="Sinespaciado"/>
+        <w:rPr>
+          <w:lang w:val="en-US"/>
+        </w:rPr>
       </w:pPr>
       <w:proofErr w:type="spellStart"/>
       <w:proofErr w:type="gramStart"/>
       <w:r>
+        <w:rPr>
+          <w:lang w:val="en-US"/>
+        </w:rPr>
         <w:t>git</w:t>
       </w:r>
       <w:proofErr w:type="spellEnd"/>
       <w:proofErr w:type="gramEnd"/>
       <w:r>
-        <w:t xml:space="preserve"> </w:t>
-      </w:r>
-      <w:proofErr w:type="spellStart"/>
-      <w:r>
-        <w:t>checkout</w:t>
-      </w:r>
-      <w:proofErr w:type="spellEnd"/>
-      <w:r>
-        <w:t xml:space="preserve"> v0.2</w:t>
-      </w:r>
-    </w:p>
-    <w:p>
-      <w:pPr>
-        <w:pStyle w:val="Sinespaciado"/>
-      </w:pPr>
-    </w:p>
-    <w:p>
-      <w:pPr>
-        <w:pStyle w:val="Sinespaciado"/>
-        <w:rPr>
-          <w:b/>
-          <w:sz w:val="28"/>
-          <w:szCs w:val="28"/>
-        </w:rPr>
-      </w:pPr>
-      <w:proofErr w:type="spellStart"/>
-      <w:r>
-        <w:rPr>
-          <w:b/>
-          <w:sz w:val="28"/>
-          <w:szCs w:val="28"/>
-        </w:rPr>
-        <w:t>Añadir</w:t>
-      </w:r>
-      <w:proofErr w:type="spellEnd"/>
-      <w:r>
-        <w:rPr>
-          <w:b/>
-          <w:sz w:val="28"/>
-          <w:szCs w:val="28"/>
-        </w:rPr>
-        <w:t xml:space="preserve"> </w:t>
-      </w:r>
-      <w:proofErr w:type="spellStart"/>
-      <w:r>
-        <w:rPr>
-          <w:b/>
-          <w:sz w:val="28"/>
-          <w:szCs w:val="28"/>
-        </w:rPr>
-        <w:t>fichero</w:t>
-      </w:r>
-      <w:proofErr w:type="spellEnd"/>
-      <w:r>
-        <w:rPr>
-          <w:b/>
-          <w:sz w:val="28"/>
-          <w:szCs w:val="28"/>
-        </w:rPr>
+        <w:rPr>
+          <w:lang w:val="en-US"/>
+        </w:rPr>
+        <w:t xml:space="preserve"> checkout v0.2</w:t>
+      </w:r>
+    </w:p>
+    <w:p>
+      <w:pPr>
+        <w:pStyle w:val="Sinespaciado"/>
+        <w:rPr>
+          <w:lang w:val="en-US"/>
+        </w:rPr>
+      </w:pPr>
+    </w:p>
+    <w:p>
+      <w:pPr>
+        <w:pStyle w:val="Sinespaciado"/>
+        <w:rPr>
+          <w:b/>
+          <w:sz w:val="28"/>
+          <w:szCs w:val="28"/>
+        </w:rPr>
+      </w:pPr>
+      <w:r>
+        <w:rPr>
+          <w:b/>
+          <w:sz w:val="28"/>
+          <w:szCs w:val="28"/>
+        </w:rPr>
+        <w:t>Añadir fichero 2.txt</w:t>
+      </w:r>
+    </w:p>
+    <w:p>
+      <w:pPr>
+        <w:pStyle w:val="Sinespaciado"/>
+      </w:pPr>
+      <w:proofErr w:type="spellStart"/>
+      <w:r>
+        <w:t>touch</w:t>
+      </w:r>
+      <w:proofErr w:type="spellEnd"/>
+      <w:r>
         <w:t xml:space="preserve"> 2.txt</w:t>
       </w:r>
     </w:p>
     <w:p>
       <w:pPr>
         <w:pStyle w:val="Sinespaciado"/>
-        <w:rPr>
-          <w:lang w:val="en-US"/>
-        </w:rPr>
-      </w:pPr>
-      <w:proofErr w:type="gramStart"/>
-      <w:r>
-        <w:rPr>
-          <w:lang w:val="en-US"/>
-        </w:rPr>
-        <w:t>touch</w:t>
-      </w:r>
-      <w:proofErr w:type="gramEnd"/>
-      <w:r>
-        <w:rPr>
-          <w:lang w:val="en-US"/>
-        </w:rPr>
-        <w:t xml:space="preserve"> 2.txt</w:t>
-      </w:r>
-    </w:p>
-    <w:p>
-      <w:pPr>
-        <w:pStyle w:val="Sinespaciado"/>
-        <w:rPr>
-          <w:lang w:val="en-US"/>
-        </w:rPr>
-      </w:pPr>
-    </w:p>
-    <w:p>
-      <w:pPr>
-        <w:pStyle w:val="Sinespaciado"/>
-        <w:rPr>
-          <w:rFonts w:ascii="LiberationSans-BoldItalic" w:hAnsi="LiberationSans-BoldItalic" w:cs="LiberationSans-BoldItalic"/>
-          <w:b/>
-          <w:bCs/>
-          <w:i/>
-          <w:iCs/>
-          <w:sz w:val="28"/>
-          <w:szCs w:val="28"/>
-          <w:lang w:val="en-US"/>
-        </w:rPr>
-      </w:pPr>
-      <w:proofErr w:type="spellStart"/>
-      <w:r>
-        <w:rPr>
-          <w:rFonts w:ascii="LiberationSans-BoldItalic" w:hAnsi="LiberationSans-BoldItalic" w:cs="LiberationSans-BoldItalic"/>
-          <w:b/>
-          <w:bCs/>
-          <w:i/>
-          <w:iCs/>
-          <w:sz w:val="28"/>
-          <w:szCs w:val="28"/>
-          <w:lang w:val="en-US"/>
-        </w:rPr>
-        <w:t>Crear</w:t>
-      </w:r>
-      <w:proofErr w:type="spellEnd"/>
-      <w:r>
-        <w:rPr>
-          <w:rFonts w:ascii="LiberationSans-BoldItalic" w:hAnsi="LiberationSans-BoldItalic" w:cs="LiberationSans-BoldItalic"/>
-          <w:b/>
-          <w:bCs/>
-          <w:i/>
-          <w:iCs/>
-          <w:sz w:val="28"/>
-          <w:szCs w:val="28"/>
-          <w:lang w:val="en-US"/>
-        </w:rPr>
-        <w:t xml:space="preserve"> </w:t>
-      </w:r>
-      <w:proofErr w:type="spellStart"/>
-      <w:proofErr w:type="gramStart"/>
-      <w:r>
-        <w:rPr>
-          <w:rFonts w:ascii="LiberationSans-BoldItalic" w:hAnsi="LiberationSans-BoldItalic" w:cs="LiberationSans-BoldItalic"/>
-          <w:b/>
-          <w:bCs/>
-          <w:i/>
-          <w:iCs/>
-          <w:sz w:val="28"/>
-          <w:szCs w:val="28"/>
-          <w:lang w:val="en-US"/>
-        </w:rPr>
-        <w:t>rama</w:t>
-      </w:r>
-      <w:proofErr w:type="spellEnd"/>
-      <w:proofErr w:type="gramEnd"/>
-      <w:r>
-        <w:rPr>
-          <w:rFonts w:ascii="LiberationSans-BoldItalic" w:hAnsi="LiberationSans-BoldItalic" w:cs="LiberationSans-BoldItalic"/>
-          <w:b/>
-          <w:bCs/>
-          <w:i/>
-          <w:iCs/>
-          <w:sz w:val="28"/>
-          <w:szCs w:val="28"/>
-          <w:lang w:val="en-US"/>
-        </w:rPr>
-        <w:t xml:space="preserve"> </w:t>
-      </w:r>
-      <w:proofErr w:type="spellStart"/>
-      <w:r>
-        <w:rPr>
-          <w:rFonts w:ascii="LiberationSans-BoldItalic" w:hAnsi="LiberationSans-BoldItalic" w:cs="LiberationSans-BoldItalic"/>
-          <w:b/>
-          <w:bCs/>
-          <w:i/>
-          <w:iCs/>
-          <w:sz w:val="28"/>
-          <w:szCs w:val="28"/>
-          <w:lang w:val="en-US"/>
-        </w:rPr>
-        <w:t>remota</w:t>
-      </w:r>
-      <w:proofErr w:type="spellEnd"/>
-      <w:r>
-        <w:rPr>
-          <w:rFonts w:ascii="LiberationSans-BoldItalic" w:hAnsi="LiberationSans-BoldItalic" w:cs="LiberationSans-BoldItalic"/>
-          <w:b/>
-          <w:bCs/>
-          <w:i/>
-          <w:iCs/>
-          <w:sz w:val="28"/>
-          <w:szCs w:val="28"/>
-          <w:lang w:val="en-US"/>
-        </w:rPr>
-        <w:t xml:space="preserve"> v0.2</w:t>
+      </w:pPr>
+    </w:p>
+    <w:p>
+      <w:pPr>
+        <w:pStyle w:val="Sinespaciado"/>
+        <w:rPr>
+          <w:b/>
+          <w:sz w:val="28"/>
+          <w:szCs w:val="28"/>
+        </w:rPr>
+      </w:pPr>
+      <w:r>
+        <w:rPr>
+          <w:b/>
+          <w:sz w:val="28"/>
+          <w:szCs w:val="28"/>
+        </w:rPr>
+        <w:t>Crear rama remota v0.2</w:t>
       </w:r>
     </w:p>
     <w:p>
@@ -404,7 +284,6 @@
         </w:rPr>
       </w:pPr>
       <w:proofErr w:type="spellStart"/>
-      <w:proofErr w:type="gramStart"/>
       <w:r>
         <w:rPr>
           <w:rFonts w:ascii="Lucida Console" w:hAnsi="Lucida Console" w:cs="Lucida Console"/>
@@ -415,7 +294,6 @@
         <w:t>git</w:t>
       </w:r>
       <w:proofErr w:type="spellEnd"/>
-      <w:proofErr w:type="gramEnd"/>
       <w:r>
         <w:rPr>
           <w:rFonts w:ascii="Lucida Console" w:hAnsi="Lucida Console" w:cs="Lucida Console"/>
@@ -440,7 +318,6 @@
         </w:rPr>
       </w:pPr>
       <w:proofErr w:type="spellStart"/>
-      <w:proofErr w:type="gramStart"/>
       <w:r>
         <w:rPr>
           <w:rFonts w:ascii="Lucida Console" w:hAnsi="Lucida Console" w:cs="Lucida Console"/>
@@ -451,7 +328,6 @@
         <w:t>git</w:t>
       </w:r>
       <w:proofErr w:type="spellEnd"/>
-      <w:proofErr w:type="gramEnd"/>
       <w:r>
         <w:rPr>
           <w:rFonts w:ascii="Lucida Console" w:hAnsi="Lucida Console" w:cs="Lucida Console"/>
@@ -496,7 +372,6 @@
         </w:rPr>
       </w:pPr>
       <w:proofErr w:type="spellStart"/>
-      <w:proofErr w:type="gramStart"/>
       <w:r>
         <w:rPr>
           <w:rFonts w:ascii="Lucida Console" w:hAnsi="Lucida Console" w:cs="Lucida Console"/>
@@ -507,7 +382,6 @@
         <w:t>git</w:t>
       </w:r>
       <w:proofErr w:type="spellEnd"/>
-      <w:proofErr w:type="gramEnd"/>
       <w:r>
         <w:rPr>
           <w:rFonts w:ascii="Lucida Console" w:hAnsi="Lucida Console" w:cs="Lucida Console"/>
@@ -550,9 +424,234 @@
       <w:pPr>
         <w:pStyle w:val="Sinespaciado"/>
         <w:rPr>
-          <w:lang w:val="en-US"/>
-        </w:rPr>
-      </w:pPr>
+          <w:b/>
+          <w:sz w:val="28"/>
+          <w:szCs w:val="28"/>
+          <w:lang w:val="en-US"/>
+        </w:rPr>
+      </w:pPr>
+      <w:proofErr w:type="spellStart"/>
+      <w:r>
+        <w:rPr>
+          <w:b/>
+          <w:sz w:val="28"/>
+          <w:szCs w:val="28"/>
+          <w:lang w:val="en-US"/>
+        </w:rPr>
+        <w:t>Hacer</w:t>
+      </w:r>
+      <w:proofErr w:type="spellEnd"/>
+      <w:r>
+        <w:rPr>
+          <w:b/>
+          <w:sz w:val="28"/>
+          <w:szCs w:val="28"/>
+          <w:lang w:val="en-US"/>
+        </w:rPr>
+        <w:t xml:space="preserve"> MERGE </w:t>
+      </w:r>
+      <w:proofErr w:type="spellStart"/>
+      <w:r>
+        <w:rPr>
+          <w:b/>
+          <w:sz w:val="28"/>
+          <w:szCs w:val="28"/>
+          <w:lang w:val="en-US"/>
+        </w:rPr>
+        <w:t>Directo</w:t>
+      </w:r>
+      <w:proofErr w:type="spellEnd"/>
+    </w:p>
+    <w:p>
+      <w:pPr>
+        <w:autoSpaceDE w:val="0"/>
+        <w:autoSpaceDN w:val="0"/>
+        <w:adjustRightInd w:val="0"/>
+        <w:spacing w:after="0" w:line="240" w:lineRule="auto"/>
+        <w:rPr>
+          <w:rFonts w:ascii="Lucida Console" w:hAnsi="Lucida Console" w:cs="Lucida Console"/>
+          <w:sz w:val="18"/>
+          <w:szCs w:val="18"/>
+          <w:lang w:val="en-US"/>
+        </w:rPr>
+      </w:pPr>
+      <w:proofErr w:type="spellStart"/>
+      <w:r>
+        <w:rPr>
+          <w:rFonts w:ascii="Lucida Console" w:hAnsi="Lucida Console" w:cs="Lucida Console"/>
+          <w:sz w:val="18"/>
+          <w:szCs w:val="18"/>
+          <w:lang w:val="en-US"/>
+        </w:rPr>
+        <w:t>git</w:t>
+      </w:r>
+      <w:proofErr w:type="spellEnd"/>
+      <w:r>
+        <w:rPr>
+          <w:rFonts w:ascii="Lucida Console" w:hAnsi="Lucida Console" w:cs="Lucida Console"/>
+          <w:sz w:val="18"/>
+          <w:szCs w:val="18"/>
+          <w:lang w:val="en-US"/>
+        </w:rPr>
+        <w:t xml:space="preserve"> checkout master</w:t>
+      </w:r>
+    </w:p>
+    <w:p>
+      <w:pPr>
+        <w:autoSpaceDE w:val="0"/>
+        <w:autoSpaceDN w:val="0"/>
+        <w:adjustRightInd w:val="0"/>
+        <w:spacing w:after="0" w:line="240" w:lineRule="auto"/>
+        <w:rPr>
+          <w:rFonts w:ascii="Lucida Console" w:hAnsi="Lucida Console" w:cs="Lucida Console"/>
+          <w:sz w:val="18"/>
+          <w:szCs w:val="18"/>
+        </w:rPr>
+      </w:pPr>
+      <w:proofErr w:type="spellStart"/>
+      <w:r>
+        <w:rPr>
+          <w:rFonts w:ascii="Lucida Console" w:hAnsi="Lucida Console" w:cs="Lucida Console"/>
+          <w:sz w:val="18"/>
+          <w:szCs w:val="18"/>
+        </w:rPr>
+        <w:t>git</w:t>
+      </w:r>
+      <w:proofErr w:type="spellEnd"/>
+      <w:r>
+        <w:rPr>
+          <w:rFonts w:ascii="Lucida Console" w:hAnsi="Lucida Console" w:cs="Lucida Console"/>
+          <w:sz w:val="18"/>
+          <w:szCs w:val="18"/>
+        </w:rPr>
+        <w:t xml:space="preserve"> </w:t>
+      </w:r>
+      <w:proofErr w:type="spellStart"/>
+      <w:r>
+        <w:rPr>
+          <w:rFonts w:ascii="Lucida Console" w:hAnsi="Lucida Console" w:cs="Lucida Console"/>
+          <w:sz w:val="18"/>
+          <w:szCs w:val="18"/>
+        </w:rPr>
+        <w:t>merge</w:t>
+      </w:r>
+      <w:proofErr w:type="spellEnd"/>
+      <w:r>
+        <w:rPr>
+          <w:rFonts w:ascii="Lucida Console" w:hAnsi="Lucida Console" w:cs="Lucida Console"/>
+          <w:sz w:val="18"/>
+          <w:szCs w:val="18"/>
+        </w:rPr>
+        <w:t xml:space="preserve"> v0.2</w:t>
+      </w:r>
+    </w:p>
+    <w:p>
+      <w:pPr>
+        <w:pStyle w:val="Sinespaciado"/>
+      </w:pPr>
+    </w:p>
+    <w:p>
+      <w:pPr>
+        <w:pStyle w:val="Sinespaciado"/>
+        <w:rPr>
+          <w:b/>
+          <w:sz w:val="28"/>
+          <w:szCs w:val="28"/>
+        </w:rPr>
+      </w:pPr>
+      <w:proofErr w:type="spellStart"/>
+      <w:r>
+        <w:rPr>
+          <w:b/>
+          <w:sz w:val="28"/>
+          <w:szCs w:val="28"/>
+        </w:rPr>
+        <w:t>Merge</w:t>
+      </w:r>
+      <w:proofErr w:type="spellEnd"/>
+      <w:r>
+        <w:rPr>
+          <w:b/>
+          <w:sz w:val="28"/>
+          <w:szCs w:val="28"/>
+        </w:rPr>
+        <w:t xml:space="preserve"> con conflicto</w:t>
+      </w:r>
+    </w:p>
+    <w:p>
+      <w:pPr>
+        <w:pStyle w:val="Sinespaciado"/>
+      </w:pPr>
+      <w:r>
+        <w:t xml:space="preserve">Se edita </w:t>
+      </w:r>
+      <w:proofErr w:type="spellStart"/>
+      <w:r>
+        <w:t>aarchivo</w:t>
+      </w:r>
+      <w:proofErr w:type="spellEnd"/>
+      <w:r>
+        <w:t xml:space="preserve"> en </w:t>
+      </w:r>
+      <w:proofErr w:type="spellStart"/>
+      <w:r>
+        <w:t>windows</w:t>
+      </w:r>
+      <w:proofErr w:type="spellEnd"/>
+      <w:r>
+        <w:t xml:space="preserve">, se agrega pantalla </w:t>
+      </w:r>
+      <w:r>
+        <w:t>“HOLA”.</w:t>
+      </w:r>
+    </w:p>
+    <w:p>
+      <w:pPr>
+        <w:autoSpaceDE w:val="0"/>
+        <w:autoSpaceDN w:val="0"/>
+        <w:adjustRightInd w:val="0"/>
+        <w:spacing w:after="0" w:line="240" w:lineRule="auto"/>
+      </w:pPr>
+      <w:proofErr w:type="spellStart"/>
+      <w:r>
+        <w:t>git</w:t>
+      </w:r>
+      <w:proofErr w:type="spellEnd"/>
+      <w:r>
+        <w:t xml:space="preserve"> add -A</w:t>
+      </w:r>
+    </w:p>
+    <w:p>
+      <w:pPr>
+        <w:autoSpaceDE w:val="0"/>
+        <w:autoSpaceDN w:val="0"/>
+        <w:adjustRightInd w:val="0"/>
+        <w:spacing w:after="0" w:line="240" w:lineRule="auto"/>
+      </w:pPr>
+      <w:proofErr w:type="spellStart"/>
+      <w:r>
+        <w:t>git</w:t>
+      </w:r>
+      <w:proofErr w:type="spellEnd"/>
+      <w:r>
+        <w:t xml:space="preserve"> commit -m "</w:t>
+      </w:r>
+      <w:proofErr w:type="spellStart"/>
+      <w:r>
+        <w:t>Editanto</w:t>
+      </w:r>
+      <w:proofErr w:type="spellEnd"/>
+      <w:r>
+        <w:t xml:space="preserve"> </w:t>
+      </w:r>
+      <w:proofErr w:type="spellStart"/>
+      <w:r>
+        <w:t>Archivo</w:t>
+      </w:r>
+      <w:proofErr w:type="spellEnd"/>
+      <w:r>
+        <w:t xml:space="preserve"> 1.txt con HOLA"</w:t>
+      </w:r>
     </w:p>
     <w:p>
       <w:pPr>

</xml_diff>